<commit_message>
Root issue on mobile phone
</commit_message>
<xml_diff>
--- a/Ubuntu AndroidPhone adb.docx
+++ b/Ubuntu AndroidPhone adb.docx
@@ -399,9 +399,6 @@
     <w:p>
       <w:pPr>
         <w:pStyle w:val="ListParagraph"/>
-        <w:rPr>
-          <w:rFonts w:hint="eastAsia"/>
-        </w:rPr>
       </w:pPr>
     </w:p>
     <w:p>
@@ -411,9 +408,6 @@
           <w:ilvl w:val="0"/>
           <w:numId w:val="1"/>
         </w:numPr>
-        <w:rPr>
-          <w:rFonts w:hint="eastAsia"/>
-        </w:rPr>
       </w:pPr>
       <w:r>
         <w:rPr>
@@ -486,9 +480,6 @@
     <w:p>
       <w:pPr>
         <w:pStyle w:val="ListParagraph"/>
-        <w:rPr>
-          <w:rFonts w:hint="eastAsia"/>
-        </w:rPr>
       </w:pPr>
     </w:p>
     <w:p>
@@ -563,9 +554,6 @@
     <w:p>
       <w:pPr>
         <w:pStyle w:val="ListParagraph"/>
-        <w:rPr>
-          <w:rFonts w:hint="eastAsia"/>
-        </w:rPr>
       </w:pPr>
       <w:r>
         <w:rPr>
@@ -624,8 +612,6 @@
         </w:rPr>
         <w:t>sudo adb devices</w:t>
       </w:r>
-      <w:bookmarkStart w:id="0" w:name="_GoBack"/>
-      <w:bookmarkEnd w:id="0"/>
     </w:p>
     <w:p>
       <w:pPr>
@@ -634,19 +620,260 @@
           <w:ilvl w:val="0"/>
           <w:numId w:val="1"/>
         </w:numPr>
-      </w:pPr>
-    </w:p>
-    <w:p>
-      <w:pPr>
-        <w:pStyle w:val="ListParagraph"/>
-      </w:pPr>
-    </w:p>
-    <w:p>
-      <w:pPr>
-        <w:pStyle w:val="ListParagraph"/>
-        <w:rPr>
-          <w:rFonts w:hint="eastAsia"/>
-        </w:rPr>
+        <w:rPr>
+          <w:rFonts w:hint="eastAsia"/>
+        </w:rPr>
+      </w:pPr>
+      <w:r>
+        <w:rPr>
+          <w:rFonts w:hint="eastAsia"/>
+        </w:rPr>
+        <w:t>一般来说，即使是</w:t>
+      </w:r>
+      <w:r>
+        <w:rPr>
+          <w:rFonts w:hint="eastAsia"/>
+        </w:rPr>
+        <w:t>root</w:t>
+      </w:r>
+      <w:r>
+        <w:rPr>
+          <w:rFonts w:hint="eastAsia"/>
+        </w:rPr>
+        <w:t>的手机，在</w:t>
+      </w:r>
+      <w:r>
+        <w:rPr>
+          <w:rFonts w:hint="eastAsia"/>
+        </w:rPr>
+        <w:t xml:space="preserve">adb push </w:t>
+      </w:r>
+      <w:r>
+        <w:rPr>
+          <w:rFonts w:hint="eastAsia"/>
+        </w:rPr>
+        <w:t>的时候，仍然有可能报错：</w:t>
+      </w:r>
+      <w:r>
+        <w:rPr>
+          <w:rFonts w:hint="eastAsia"/>
+        </w:rPr>
+        <w:t xml:space="preserve"> permission denied.</w:t>
+      </w:r>
+    </w:p>
+    <w:p>
+      <w:pPr>
+        <w:pStyle w:val="ListParagraph"/>
+      </w:pPr>
+      <w:r>
+        <w:rPr>
+          <w:rFonts w:hint="eastAsia"/>
+        </w:rPr>
+        <w:t>这是因为，</w:t>
+      </w:r>
+      <w:r>
+        <w:rPr>
+          <w:rFonts w:hint="eastAsia"/>
+        </w:rPr>
+        <w:t>即使手机</w:t>
+      </w:r>
+      <w:r>
+        <w:rPr>
+          <w:rFonts w:hint="eastAsia"/>
+        </w:rPr>
+        <w:t>root</w:t>
+      </w:r>
+      <w:r>
+        <w:rPr>
+          <w:rFonts w:hint="eastAsia"/>
+        </w:rPr>
+        <w:t>了，</w:t>
+      </w:r>
+      <w:r>
+        <w:rPr>
+          <w:rFonts w:hint="eastAsia"/>
+        </w:rPr>
+        <w:t>adbd</w:t>
+      </w:r>
+      <w:r>
+        <w:rPr>
+          <w:rFonts w:hint="eastAsia"/>
+        </w:rPr>
+        <w:t>工具也需要</w:t>
+      </w:r>
+      <w:r>
+        <w:rPr>
+          <w:rFonts w:hint="eastAsia"/>
+        </w:rPr>
+        <w:t>root</w:t>
+      </w:r>
+      <w:r>
+        <w:rPr>
+          <w:rFonts w:hint="eastAsia"/>
+        </w:rPr>
+        <w:t>，有效解决方法为：</w:t>
+      </w:r>
+    </w:p>
+    <w:p>
+      <w:pPr>
+        <w:pStyle w:val="ListParagraph"/>
+      </w:pPr>
+      <w:r>
+        <w:t>a</w:t>
+      </w:r>
+      <w:r>
+        <w:rPr>
+          <w:rFonts w:hint="eastAsia"/>
+        </w:rPr>
+        <w:t xml:space="preserve">db </w:t>
+      </w:r>
+      <w:r>
+        <w:t>push file-name /sdcard/</w:t>
+      </w:r>
+    </w:p>
+    <w:p>
+      <w:pPr>
+        <w:pStyle w:val="ListParagraph"/>
+      </w:pPr>
+      <w:r>
+        <w:t>adb shell</w:t>
+      </w:r>
+    </w:p>
+    <w:p>
+      <w:pPr>
+        <w:pStyle w:val="ListParagraph"/>
+      </w:pPr>
+      <w:r>
+        <w:t>su</w:t>
+      </w:r>
+    </w:p>
+    <w:p>
+      <w:pPr>
+        <w:pStyle w:val="ListParagraph"/>
+      </w:pPr>
+      <w:r>
+        <w:t>cp /sdcard/filename /data/</w:t>
+      </w:r>
+    </w:p>
+    <w:p>
+      <w:pPr>
+        <w:pStyle w:val="ListParagraph"/>
+      </w:pPr>
+      <w:r>
+        <w:t>cd /data</w:t>
+      </w:r>
+    </w:p>
+    <w:p>
+      <w:pPr>
+        <w:pStyle w:val="ListParagraph"/>
+      </w:pPr>
+      <w:r>
+        <w:t>chmod 777 filename</w:t>
+      </w:r>
+    </w:p>
+    <w:p>
+      <w:pPr>
+        <w:pStyle w:val="ListParagraph"/>
+      </w:pPr>
+      <w:r>
+        <w:t>./filename</w:t>
+      </w:r>
+    </w:p>
+    <w:p>
+      <w:pPr>
+        <w:pStyle w:val="ListParagraph"/>
+      </w:pPr>
+    </w:p>
+    <w:p>
+      <w:pPr>
+        <w:pStyle w:val="ListParagraph"/>
+        <w:rPr>
+          <w:rFonts w:hint="eastAsia"/>
+        </w:rPr>
+      </w:pPr>
+      <w:r>
+        <w:rPr>
+          <w:rFonts w:hint="eastAsia"/>
+        </w:rPr>
+        <w:t>这样就行了，也就是说，</w:t>
+      </w:r>
+      <w:r>
+        <w:rPr>
+          <w:rFonts w:hint="eastAsia"/>
+        </w:rPr>
+        <w:t>root</w:t>
+      </w:r>
+      <w:r>
+        <w:rPr>
+          <w:rFonts w:hint="eastAsia"/>
+        </w:rPr>
+        <w:t>权限必须在</w:t>
+      </w:r>
+      <w:r>
+        <w:rPr>
+          <w:rFonts w:hint="eastAsia"/>
+        </w:rPr>
+        <w:t>/data/</w:t>
+      </w:r>
+      <w:r>
+        <w:rPr>
+          <w:rFonts w:hint="eastAsia"/>
+        </w:rPr>
+        <w:t>中获取，而对于没有</w:t>
+      </w:r>
+      <w:r>
+        <w:rPr>
+          <w:rFonts w:hint="eastAsia"/>
+        </w:rPr>
+        <w:t>root</w:t>
+      </w:r>
+      <w:r>
+        <w:rPr>
+          <w:rFonts w:hint="eastAsia"/>
+        </w:rPr>
+        <w:t>权限的文件，需要先拷贝到</w:t>
+      </w:r>
+      <w:r>
+        <w:rPr>
+          <w:rFonts w:hint="eastAsia"/>
+        </w:rPr>
+        <w:t>/sdcard/</w:t>
+      </w:r>
+      <w:r>
+        <w:rPr>
+          <w:rFonts w:hint="eastAsia"/>
+        </w:rPr>
+        <w:t>中，再</w:t>
+      </w:r>
+      <w:r>
+        <w:rPr>
+          <w:rFonts w:hint="eastAsia"/>
+        </w:rPr>
+        <w:t>拷贝到</w:t>
+      </w:r>
+      <w:r>
+        <w:rPr>
+          <w:rFonts w:hint="eastAsia"/>
+        </w:rPr>
+        <w:t>/data/</w:t>
+      </w:r>
+      <w:r>
+        <w:rPr>
+          <w:rFonts w:hint="eastAsia"/>
+        </w:rPr>
+        <w:t>下。</w:t>
+      </w:r>
+      <w:bookmarkStart w:id="0" w:name="_GoBack"/>
+      <w:bookmarkEnd w:id="0"/>
+    </w:p>
+    <w:p>
+      <w:pPr>
+        <w:pStyle w:val="ListParagraph"/>
+      </w:pPr>
+    </w:p>
+    <w:p>
+      <w:pPr>
+        <w:pStyle w:val="ListParagraph"/>
       </w:pPr>
     </w:p>
     <w:sectPr>

</xml_diff>